<commit_message>
Adding more intros to intro.
</commit_message>
<xml_diff>
--- a/chaps/mises.docx
+++ b/chaps/mises.docx
@@ -1,6 +1,6 @@
 
 <file path=word/document.xml><?xml version="1.0" encoding="utf-8"?>
-<w:document xmlns:wpc="http://schemas.microsoft.com/office/word/2010/wordprocessingCanvas" xmlns:cx="http://schemas.microsoft.com/office/drawing/2014/chartex" xmlns:cx1="http://schemas.microsoft.com/office/drawing/2015/9/8/chartex" xmlns:cx2="http://schemas.microsoft.com/office/drawing/2015/10/21/chartex" xmlns:cx3="http://schemas.microsoft.com/office/drawing/2016/5/9/chartex" xmlns:cx4="http://schemas.microsoft.com/office/drawing/2016/5/10/chartex" xmlns:cx5="http://schemas.microsoft.com/office/drawing/2016/5/11/chartex" xmlns:cx6="http://schemas.microsoft.com/office/drawing/2016/5/12/chartex" xmlns:cx7="http://schemas.microsoft.com/office/drawing/2016/5/13/chartex" xmlns:cx8="http://schemas.microsoft.com/office/drawing/2016/5/14/chartex" xmlns:mc="http://schemas.openxmlformats.org/markup-compatibility/2006" xmlns:aink="http://schemas.microsoft.com/office/drawing/2016/ink" xmlns:am3d="http://schemas.microsoft.com/office/drawing/2017/model3d" xmlns:o="urn:schemas-microsoft-com:office:office" xmlns:oel="http://schemas.microsoft.com/office/2019/extlst" xmlns:r="http://schemas.openxmlformats.org/officeDocument/2006/relationships" xmlns:m="http://schemas.openxmlformats.org/officeDocument/2006/math" xmlns:v="urn:schemas-microsoft-com:vml" xmlns:wp14="http://schemas.microsoft.com/office/word/2010/wordprocessingDrawing" xmlns:wp="http://schemas.openxmlformats.org/drawingml/2006/wordprocessingDrawing" xmlns:w10="urn:schemas-microsoft-com:office:word" xmlns:w="http://schemas.openxmlformats.org/wordprocessingml/2006/main" xmlns:w14="http://schemas.microsoft.com/office/word/2010/wordml" xmlns:w15="http://schemas.microsoft.com/office/word/2012/wordml" xmlns:w16cex="http://schemas.microsoft.com/office/word/2018/wordml/cex" xmlns:w16cid="http://schemas.microsoft.com/office/word/2016/wordml/cid" xmlns:w16="http://schemas.microsoft.com/office/word/2018/wordml" xmlns:w16du="http://schemas.microsoft.com/office/word/2023/wordml/word16du" xmlns:w16sdtdh="http://schemas.microsoft.com/office/word/2020/wordml/sdtdatahash" xmlns:w16se="http://schemas.microsoft.com/office/word/2015/wordml/symex" xmlns:wpg="http://schemas.microsoft.com/office/word/2010/wordprocessingGroup" xmlns:wpi="http://schemas.microsoft.com/office/word/2010/wordprocessingInk" xmlns:wne="http://schemas.microsoft.com/office/word/2006/wordml" xmlns:wps="http://schemas.microsoft.com/office/word/2010/wordprocessingShape" mc:Ignorable="w14 w15 w16se w16cid w16 w16cex w16sdtdh w16du wp14">
+<w:document xmlns:wpc="http://schemas.microsoft.com/office/word/2010/wordprocessingCanvas" xmlns:cx="http://schemas.microsoft.com/office/drawing/2014/chartex" xmlns:cx1="http://schemas.microsoft.com/office/drawing/2015/9/8/chartex" xmlns:cx2="http://schemas.microsoft.com/office/drawing/2015/10/21/chartex" xmlns:cx3="http://schemas.microsoft.com/office/drawing/2016/5/9/chartex" xmlns:cx4="http://schemas.microsoft.com/office/drawing/2016/5/10/chartex" xmlns:cx5="http://schemas.microsoft.com/office/drawing/2016/5/11/chartex" xmlns:cx6="http://schemas.microsoft.com/office/drawing/2016/5/12/chartex" xmlns:cx7="http://schemas.microsoft.com/office/drawing/2016/5/13/chartex" xmlns:cx8="http://schemas.microsoft.com/office/drawing/2016/5/14/chartex" xmlns:mc="http://schemas.openxmlformats.org/markup-compatibility/2006" xmlns:aink="http://schemas.microsoft.com/office/drawing/2016/ink" xmlns:am3d="http://schemas.microsoft.com/office/drawing/2017/model3d" xmlns:o="urn:schemas-microsoft-com:office:office" xmlns:oel="http://schemas.microsoft.com/office/2019/extlst" xmlns:r="http://schemas.openxmlformats.org/officeDocument/2006/relationships" xmlns:m="http://schemas.openxmlformats.org/officeDocument/2006/math" xmlns:v="urn:schemas-microsoft-com:vml" xmlns:wp14="http://schemas.microsoft.com/office/word/2010/wordprocessingDrawing" xmlns:wp="http://schemas.openxmlformats.org/drawingml/2006/wordprocessingDrawing" xmlns:w10="urn:schemas-microsoft-com:office:word" xmlns:w="http://schemas.openxmlformats.org/wordprocessingml/2006/main" xmlns:w14="http://schemas.microsoft.com/office/word/2010/wordml" xmlns:w15="http://schemas.microsoft.com/office/word/2012/wordml" xmlns:w16cex="http://schemas.microsoft.com/office/word/2018/wordml/cex" xmlns:w16cid="http://schemas.microsoft.com/office/word/2016/wordml/cid" xmlns:w16="http://schemas.microsoft.com/office/word/2018/wordml" xmlns:w16sdtdh="http://schemas.microsoft.com/office/word/2020/wordml/sdtdatahash" xmlns:w16se="http://schemas.microsoft.com/office/word/2015/wordml/symex" xmlns:wpg="http://schemas.microsoft.com/office/word/2010/wordprocessingGroup" xmlns:wpi="http://schemas.microsoft.com/office/word/2010/wordprocessingInk" xmlns:wne="http://schemas.microsoft.com/office/word/2006/wordml" xmlns:wps="http://schemas.microsoft.com/office/word/2010/wordprocessingShape" mc:Ignorable="w14 w15 w16se w16cid w16 w16cex w16sdtdh wp14">
   <w:body>
     <w:p>
       <w:pPr>
@@ -945,25 +945,7 @@
           <w:sz w:val="24"/>
           <w:szCs w:val="24"/>
         </w:rPr>
-        <w:t xml:space="preserve"> disutility </w:t>
-      </w:r>
-      <w:proofErr w:type="gramStart"/>
-      <w:r>
-        <w:rPr>
-          <w:rFonts w:ascii="Times New Roman" w:hAnsi="Times New Roman" w:cs="Times New Roman"/>
-          <w:sz w:val="24"/>
-          <w:szCs w:val="24"/>
-        </w:rPr>
-        <w:t>as long as</w:t>
-      </w:r>
-      <w:proofErr w:type="gramEnd"/>
-      <w:r>
-        <w:rPr>
-          <w:rFonts w:ascii="Times New Roman" w:hAnsi="Times New Roman" w:cs="Times New Roman"/>
-          <w:sz w:val="24"/>
-          <w:szCs w:val="24"/>
-        </w:rPr>
-        <w:t xml:space="preserve"> the worker engages in the laborious process</w:t>
+        <w:t xml:space="preserve"> disutility as long as the worker engages in the laborious process</w:t>
       </w:r>
       <w:r>
         <w:rPr>
@@ -1552,16 +1534,7 @@
           <w:sz w:val="24"/>
           <w:szCs w:val="24"/>
         </w:rPr>
-        <w:t xml:space="preserve"> it </w:t>
-      </w:r>
-      <w:proofErr w:type="gramStart"/>
-      <w:r>
-        <w:rPr>
-          <w:rFonts w:ascii="Times New Roman" w:hAnsi="Times New Roman" w:cs="Times New Roman"/>
-          <w:sz w:val="24"/>
-          <w:szCs w:val="24"/>
-        </w:rPr>
-        <w:t>as a mean</w:t>
+        <w:t xml:space="preserve"> it as a mean</w:t>
       </w:r>
       <w:r>
         <w:rPr>
@@ -1577,16 +1550,7 @@
           <w:sz w:val="24"/>
           <w:szCs w:val="24"/>
         </w:rPr>
-        <w:t xml:space="preserve"> to</w:t>
-      </w:r>
-      <w:proofErr w:type="gramEnd"/>
-      <w:r>
-        <w:rPr>
-          <w:rFonts w:ascii="Times New Roman" w:hAnsi="Times New Roman" w:cs="Times New Roman"/>
-          <w:sz w:val="24"/>
-          <w:szCs w:val="24"/>
-        </w:rPr>
-        <w:t xml:space="preserve"> achieve a determined end.</w:t>
+        <w:t xml:space="preserve"> to achieve a determined end.</w:t>
       </w:r>
       <w:r>
         <w:rPr>
@@ -1604,23 +1568,13 @@
         </w:rPr>
         <w:t xml:space="preserve">Hence, </w:t>
       </w:r>
-      <w:proofErr w:type="gramStart"/>
-      <w:r>
-        <w:rPr>
-          <w:rFonts w:ascii="Times New Roman" w:hAnsi="Times New Roman" w:cs="Times New Roman"/>
-          <w:sz w:val="24"/>
-          <w:szCs w:val="24"/>
-        </w:rPr>
-        <w:t>in order for</w:t>
-      </w:r>
-      <w:proofErr w:type="gramEnd"/>
-      <w:r>
-        <w:rPr>
-          <w:rFonts w:ascii="Times New Roman" w:hAnsi="Times New Roman" w:cs="Times New Roman"/>
-          <w:sz w:val="24"/>
-          <w:szCs w:val="24"/>
-        </w:rPr>
-        <w:t xml:space="preserve"> an action to be considered labor</w:t>
+      <w:r>
+        <w:rPr>
+          <w:rFonts w:ascii="Times New Roman" w:hAnsi="Times New Roman" w:cs="Times New Roman"/>
+          <w:sz w:val="24"/>
+          <w:szCs w:val="24"/>
+        </w:rPr>
+        <w:t>in order for an action to be considered labor</w:t>
       </w:r>
       <w:r>
         <w:rPr>
@@ -2060,25 +2014,7 @@
           <w:sz w:val="24"/>
           <w:szCs w:val="24"/>
         </w:rPr>
-        <w:t xml:space="preserve"> its </w:t>
-      </w:r>
-      <w:proofErr w:type="gramStart"/>
-      <w:r>
-        <w:rPr>
-          <w:rFonts w:ascii="Times New Roman" w:hAnsi="Times New Roman" w:cs="Times New Roman"/>
-          <w:sz w:val="24"/>
-          <w:szCs w:val="24"/>
-        </w:rPr>
-        <w:t>polar opposite</w:t>
-      </w:r>
-      <w:proofErr w:type="gramEnd"/>
-      <w:r>
-        <w:rPr>
-          <w:rFonts w:ascii="Times New Roman" w:hAnsi="Times New Roman" w:cs="Times New Roman"/>
-          <w:sz w:val="24"/>
-          <w:szCs w:val="24"/>
-        </w:rPr>
-        <w:t xml:space="preserve"> –</w:t>
+        <w:t xml:space="preserve"> its polar opposite –</w:t>
       </w:r>
       <w:r>
         <w:rPr>
@@ -2926,7 +2862,6 @@
           <w:szCs w:val="24"/>
         </w:rPr>
       </w:pPr>
-      <w:proofErr w:type="gramStart"/>
       <w:r>
         <w:rPr>
           <w:rFonts w:ascii="Times New Roman" w:hAnsi="Times New Roman" w:cs="Times New Roman"/>
@@ -2941,16 +2876,7 @@
           <w:sz w:val="24"/>
           <w:szCs w:val="24"/>
         </w:rPr>
-        <w:t>, our</w:t>
-      </w:r>
-      <w:proofErr w:type="gramEnd"/>
-      <w:r>
-        <w:rPr>
-          <w:rFonts w:ascii="Times New Roman" w:hAnsi="Times New Roman" w:cs="Times New Roman"/>
-          <w:sz w:val="24"/>
-          <w:szCs w:val="24"/>
-        </w:rPr>
-        <w:t xml:space="preserve"> world is constrain</w:t>
+        <w:t>, our world is constrain</w:t>
       </w:r>
       <w:r>
         <w:rPr>
@@ -3408,7 +3334,6 @@
         </w:rPr>
         <w:t xml:space="preserve">that </w:t>
       </w:r>
-      <w:proofErr w:type="gramStart"/>
       <w:r>
         <w:rPr>
           <w:rFonts w:ascii="Times New Roman" w:hAnsi="Times New Roman" w:cs="Times New Roman"/>
@@ -3417,7 +3342,6 @@
         </w:rPr>
         <w:t>any</w:t>
       </w:r>
-      <w:proofErr w:type="gramEnd"/>
       <w:r>
         <w:rPr>
           <w:rFonts w:ascii="Times New Roman" w:hAnsi="Times New Roman" w:cs="Times New Roman"/>
@@ -3730,16 +3654,7 @@
           <w:szCs w:val="24"/>
         </w:rPr>
         <w:lastRenderedPageBreak/>
-        <w:t xml:space="preserve">physical effort </w:t>
-      </w:r>
-      <w:proofErr w:type="gramStart"/>
-      <w:r>
-        <w:rPr>
-          <w:rFonts w:ascii="Times New Roman" w:hAnsi="Times New Roman" w:cs="Times New Roman"/>
-          <w:sz w:val="24"/>
-          <w:szCs w:val="24"/>
-        </w:rPr>
-        <w:t>as</w:t>
+        <w:t>physical effort as</w:t>
       </w:r>
       <w:r>
         <w:rPr>
@@ -3755,16 +3670,7 @@
           <w:sz w:val="24"/>
           <w:szCs w:val="24"/>
         </w:rPr>
-        <w:t xml:space="preserve"> means to</w:t>
-      </w:r>
-      <w:proofErr w:type="gramEnd"/>
-      <w:r>
-        <w:rPr>
-          <w:rFonts w:ascii="Times New Roman" w:hAnsi="Times New Roman" w:cs="Times New Roman"/>
-          <w:sz w:val="24"/>
-          <w:szCs w:val="24"/>
-        </w:rPr>
-        <w:t xml:space="preserve"> attain the end of winning the match.</w:t>
+        <w:t xml:space="preserve"> means to attain the end of winning the match.</w:t>
       </w:r>
       <w:r>
         <w:rPr>
@@ -3888,36 +3794,8 @@
           <w:sz w:val="20"/>
           <w:szCs w:val="20"/>
         </w:rPr>
-        <w:t xml:space="preserve">In Europe amateur hunters buy from the owner of the </w:t>
-      </w:r>
-      <w:proofErr w:type="gramStart"/>
-      <w:r>
-        <w:rPr>
-          <w:rFonts w:ascii="Times New Roman" w:hAnsi="Times New Roman" w:cs="Times New Roman"/>
-          <w:sz w:val="20"/>
-          <w:szCs w:val="20"/>
-        </w:rPr>
-        <w:t>hunting-ground</w:t>
-      </w:r>
-      <w:proofErr w:type="gramEnd"/>
-      <w:r>
-        <w:rPr>
-          <w:rFonts w:ascii="Times New Roman" w:hAnsi="Times New Roman" w:cs="Times New Roman"/>
-          <w:sz w:val="20"/>
-          <w:szCs w:val="20"/>
-        </w:rPr>
-        <w:t xml:space="preserve"> the right to shoot a definite number of </w:t>
-      </w:r>
-      <w:proofErr w:type="gramStart"/>
-      <w:r>
-        <w:rPr>
-          <w:rFonts w:ascii="Times New Roman" w:hAnsi="Times New Roman" w:cs="Times New Roman"/>
-          <w:sz w:val="20"/>
-          <w:szCs w:val="20"/>
-        </w:rPr>
-        <w:t>game</w:t>
-      </w:r>
-      <w:proofErr w:type="gramEnd"/>
+        <w:t>In Europe amateur hunters buy from the owner of the hunting-ground the right to shoot a definite number of game</w:t>
+      </w:r>
       <w:r>
         <w:rPr>
           <w:rFonts w:ascii="Times New Roman" w:hAnsi="Times New Roman" w:cs="Times New Roman"/>
@@ -4645,25 +4523,7 @@
           <w:sz w:val="24"/>
           <w:szCs w:val="24"/>
         </w:rPr>
-        <w:t xml:space="preserve">, leisure is considered an </w:t>
-      </w:r>
-      <w:proofErr w:type="gramStart"/>
-      <w:r>
-        <w:rPr>
-          <w:rFonts w:ascii="Times New Roman" w:hAnsi="Times New Roman" w:cs="Times New Roman"/>
-          <w:sz w:val="24"/>
-          <w:szCs w:val="24"/>
-        </w:rPr>
-        <w:t>end in itself, on</w:t>
-      </w:r>
-      <w:proofErr w:type="gramEnd"/>
-      <w:r>
-        <w:rPr>
-          <w:rFonts w:ascii="Times New Roman" w:hAnsi="Times New Roman" w:cs="Times New Roman"/>
-          <w:sz w:val="24"/>
-          <w:szCs w:val="24"/>
-        </w:rPr>
-        <w:t xml:space="preserve"> the other hand, labor can be viewed as a </w:t>
+        <w:t xml:space="preserve">, leisure is considered an end in itself, on the other hand, labor can be viewed as a </w:t>
       </w:r>
       <w:r>
         <w:rPr>
@@ -4819,25 +4679,7 @@
           <w:sz w:val="24"/>
           <w:szCs w:val="24"/>
         </w:rPr>
-        <w:t xml:space="preserve">because he prefers the </w:t>
-      </w:r>
-      <w:proofErr w:type="gramStart"/>
-      <w:r>
-        <w:rPr>
-          <w:rFonts w:ascii="Times New Roman" w:hAnsi="Times New Roman" w:cs="Times New Roman"/>
-          <w:sz w:val="24"/>
-          <w:szCs w:val="24"/>
-        </w:rPr>
-        <w:t>proceeds</w:t>
-      </w:r>
-      <w:proofErr w:type="gramEnd"/>
-      <w:r>
-        <w:rPr>
-          <w:rFonts w:ascii="Times New Roman" w:hAnsi="Times New Roman" w:cs="Times New Roman"/>
-          <w:sz w:val="24"/>
-          <w:szCs w:val="24"/>
-        </w:rPr>
-        <w:t xml:space="preserve"> he can earn by</w:t>
+        <w:t>because he prefers the proceeds he can earn by</w:t>
       </w:r>
       <w:r>
         <w:rPr>
@@ -5802,33 +5644,15 @@
           <w:sz w:val="24"/>
           <w:szCs w:val="24"/>
         </w:rPr>
-        <w:t xml:space="preserve">Hence, </w:t>
-      </w:r>
-      <w:proofErr w:type="gramStart"/>
-      <w:r>
-        <w:rPr>
-          <w:rFonts w:ascii="Times New Roman" w:hAnsi="Times New Roman" w:cs="Times New Roman"/>
-          <w:sz w:val="24"/>
-          <w:szCs w:val="24"/>
-        </w:rPr>
-        <w:t xml:space="preserve">in reality, </w:t>
-      </w:r>
-      <w:r>
-        <w:rPr>
-          <w:rFonts w:ascii="Times New Roman" w:hAnsi="Times New Roman" w:cs="Times New Roman"/>
-          <w:sz w:val="24"/>
-          <w:szCs w:val="24"/>
-        </w:rPr>
-        <w:t>any</w:t>
-      </w:r>
-      <w:proofErr w:type="gramEnd"/>
-      <w:r>
-        <w:rPr>
-          <w:rFonts w:ascii="Times New Roman" w:hAnsi="Times New Roman" w:cs="Times New Roman"/>
-          <w:sz w:val="24"/>
-          <w:szCs w:val="24"/>
-        </w:rPr>
-        <w:t xml:space="preserve"> such </w:t>
+        <w:t xml:space="preserve">Hence, in reality, </w:t>
+      </w:r>
+      <w:r>
+        <w:rPr>
+          <w:rFonts w:ascii="Times New Roman" w:hAnsi="Times New Roman" w:cs="Times New Roman"/>
+          <w:sz w:val="24"/>
+          <w:szCs w:val="24"/>
+        </w:rPr>
+        <w:t xml:space="preserve">any such </w:t>
       </w:r>
       <w:r>
         <w:rPr>
@@ -7112,16 +6936,7 @@
           <w:sz w:val="24"/>
           <w:szCs w:val="24"/>
         </w:rPr>
-        <w:t xml:space="preserve">The fishing weekend activity was an </w:t>
-      </w:r>
-      <w:proofErr w:type="gramStart"/>
-      <w:r>
-        <w:rPr>
-          <w:rFonts w:ascii="Times New Roman" w:hAnsi="Times New Roman" w:cs="Times New Roman"/>
-          <w:sz w:val="24"/>
-          <w:szCs w:val="24"/>
-        </w:rPr>
-        <w:t xml:space="preserve">end </w:t>
+        <w:t xml:space="preserve">The fishing weekend activity was an end </w:t>
       </w:r>
       <w:r>
         <w:rPr>
@@ -7137,16 +6952,7 @@
           <w:sz w:val="24"/>
           <w:szCs w:val="24"/>
         </w:rPr>
-        <w:t xml:space="preserve"> itself</w:t>
-      </w:r>
-      <w:proofErr w:type="gramEnd"/>
-      <w:r>
-        <w:rPr>
-          <w:rFonts w:ascii="Times New Roman" w:hAnsi="Times New Roman" w:cs="Times New Roman"/>
-          <w:sz w:val="24"/>
-          <w:szCs w:val="24"/>
-        </w:rPr>
-        <w:t>.</w:t>
+        <w:t xml:space="preserve"> itself.</w:t>
       </w:r>
       <w:r>
         <w:rPr>
@@ -7350,7 +7156,6 @@
         </w:rPr>
         <w:t xml:space="preserve"> </w:t>
       </w:r>
-      <w:proofErr w:type="gramStart"/>
       <w:r>
         <w:rPr>
           <w:rFonts w:ascii="Times New Roman" w:hAnsi="Times New Roman" w:cs="Times New Roman"/>
@@ -7365,16 +7170,7 @@
           <w:sz w:val="24"/>
           <w:szCs w:val="24"/>
         </w:rPr>
-        <w:t>a means to</w:t>
-      </w:r>
-      <w:proofErr w:type="gramEnd"/>
-      <w:r>
-        <w:rPr>
-          <w:rFonts w:ascii="Times New Roman" w:hAnsi="Times New Roman" w:cs="Times New Roman"/>
-          <w:sz w:val="24"/>
-          <w:szCs w:val="24"/>
-        </w:rPr>
-        <w:t xml:space="preserve"> an end</w:t>
+        <w:t>a means to an end</w:t>
       </w:r>
       <w:r>
         <w:rPr>
@@ -7834,16 +7630,7 @@
           <w:sz w:val="24"/>
           <w:szCs w:val="24"/>
         </w:rPr>
-        <w:t xml:space="preserve"> </w:t>
-      </w:r>
-      <w:proofErr w:type="gramStart"/>
-      <w:r>
-        <w:rPr>
-          <w:rFonts w:ascii="Times New Roman" w:hAnsi="Times New Roman" w:cs="Times New Roman"/>
-          <w:sz w:val="24"/>
-          <w:szCs w:val="24"/>
-        </w:rPr>
-        <w:t xml:space="preserve">each </w:t>
+        <w:t xml:space="preserve"> each </w:t>
       </w:r>
       <w:r>
         <w:rPr>
@@ -7853,7 +7640,6 @@
         </w:rPr>
         <w:t>individual’s</w:t>
       </w:r>
-      <w:proofErr w:type="gramEnd"/>
       <w:r>
         <w:rPr>
           <w:rFonts w:ascii="Times New Roman" w:hAnsi="Times New Roman" w:cs="Times New Roman"/>
@@ -7876,16 +7662,7 @@
           <w:sz w:val="24"/>
           <w:szCs w:val="24"/>
         </w:rPr>
-        <w:t xml:space="preserve">That is, if an individual perceives fishing </w:t>
-      </w:r>
-      <w:proofErr w:type="gramStart"/>
-      <w:r>
-        <w:rPr>
-          <w:rFonts w:ascii="Times New Roman" w:hAnsi="Times New Roman" w:cs="Times New Roman"/>
-          <w:sz w:val="24"/>
-          <w:szCs w:val="24"/>
-        </w:rPr>
-        <w:t xml:space="preserve">as a </w:t>
+        <w:t xml:space="preserve">That is, if an individual perceives fishing as a </w:t>
       </w:r>
       <w:r>
         <w:rPr>
@@ -7901,16 +7678,7 @@
           <w:sz w:val="24"/>
           <w:szCs w:val="24"/>
         </w:rPr>
-        <w:t xml:space="preserve"> to</w:t>
-      </w:r>
-      <w:proofErr w:type="gramEnd"/>
-      <w:r>
-        <w:rPr>
-          <w:rFonts w:ascii="Times New Roman" w:hAnsi="Times New Roman" w:cs="Times New Roman"/>
-          <w:sz w:val="24"/>
-          <w:szCs w:val="24"/>
-        </w:rPr>
-        <w:t xml:space="preserve"> attain an income, then </w:t>
+        <w:t xml:space="preserve"> to attain an income, then </w:t>
       </w:r>
       <w:r>
         <w:rPr>
@@ -8187,25 +7955,7 @@
           <w:sz w:val="20"/>
           <w:szCs w:val="20"/>
         </w:rPr>
-        <w:t xml:space="preserve">At the same </w:t>
-      </w:r>
-      <w:proofErr w:type="gramStart"/>
-      <w:r>
-        <w:rPr>
-          <w:rFonts w:ascii="Times New Roman" w:hAnsi="Times New Roman" w:cs="Times New Roman"/>
-          <w:sz w:val="20"/>
-          <w:szCs w:val="20"/>
-        </w:rPr>
-        <w:t>time</w:t>
-      </w:r>
-      <w:proofErr w:type="gramEnd"/>
-      <w:r>
-        <w:rPr>
-          <w:rFonts w:ascii="Times New Roman" w:hAnsi="Times New Roman" w:cs="Times New Roman"/>
-          <w:sz w:val="20"/>
-          <w:szCs w:val="20"/>
-        </w:rPr>
-        <w:t xml:space="preserve"> it will endeavor to make the place of labor more hygienic </w:t>
+        <w:t xml:space="preserve">At the same time it will endeavor to make the place of labor more hygienic </w:t>
       </w:r>
       <w:r>
         <w:rPr>
@@ -9166,25 +8916,7 @@
           <w:sz w:val="24"/>
           <w:szCs w:val="24"/>
         </w:rPr>
-        <w:t xml:space="preserve"> He states that this shift originates in a capitalist system, not </w:t>
-      </w:r>
-      <w:proofErr w:type="gramStart"/>
-      <w:r>
-        <w:rPr>
-          <w:rFonts w:ascii="Times New Roman" w:hAnsi="Times New Roman" w:cs="Times New Roman"/>
-          <w:sz w:val="24"/>
-          <w:szCs w:val="24"/>
-        </w:rPr>
-        <w:t>in spite of</w:t>
-      </w:r>
-      <w:proofErr w:type="gramEnd"/>
-      <w:r>
-        <w:rPr>
-          <w:rFonts w:ascii="Times New Roman" w:hAnsi="Times New Roman" w:cs="Times New Roman"/>
-          <w:sz w:val="24"/>
-          <w:szCs w:val="24"/>
-        </w:rPr>
-        <w:t xml:space="preserve"> exploitation:</w:t>
+        <w:t xml:space="preserve"> He states that this shift originates in a capitalist system, not in spite of exploitation:</w:t>
       </w:r>
     </w:p>
     <w:p>
@@ -9690,25 +9422,7 @@
           <w:sz w:val="24"/>
           <w:szCs w:val="24"/>
         </w:rPr>
-        <w:t xml:space="preserve">still an opportunity cost to </w:t>
-      </w:r>
-      <w:proofErr w:type="gramStart"/>
-      <w:r>
-        <w:rPr>
-          <w:rFonts w:ascii="Times New Roman" w:hAnsi="Times New Roman" w:cs="Times New Roman"/>
-          <w:sz w:val="24"/>
-          <w:szCs w:val="24"/>
-        </w:rPr>
-        <w:t>forgoing</w:t>
-      </w:r>
-      <w:proofErr w:type="gramEnd"/>
-      <w:r>
-        <w:rPr>
-          <w:rFonts w:ascii="Times New Roman" w:hAnsi="Times New Roman" w:cs="Times New Roman"/>
-          <w:sz w:val="24"/>
-          <w:szCs w:val="24"/>
-        </w:rPr>
-        <w:t xml:space="preserve"> additional labor or leisure.</w:t>
+        <w:t>still an opportunity cost to forgoing additional labor or leisure.</w:t>
       </w:r>
       <w:r>
         <w:rPr>
@@ -10182,41 +9896,23 @@
           <w:sz w:val="20"/>
           <w:szCs w:val="20"/>
         </w:rPr>
-        <w:t xml:space="preserve">The worker becomes an </w:t>
-      </w:r>
-      <w:proofErr w:type="gramStart"/>
-      <w:r>
-        <w:rPr>
-          <w:rFonts w:ascii="Times New Roman" w:hAnsi="Times New Roman" w:cs="Times New Roman"/>
-          <w:sz w:val="20"/>
-          <w:szCs w:val="20"/>
-        </w:rPr>
-        <w:t>ever</w:t>
-      </w:r>
-      <w:r>
-        <w:rPr>
-          <w:rFonts w:ascii="Times New Roman" w:hAnsi="Times New Roman" w:cs="Times New Roman"/>
-          <w:sz w:val="20"/>
-          <w:szCs w:val="20"/>
-        </w:rPr>
-        <w:t xml:space="preserve"> </w:t>
-      </w:r>
-      <w:r>
-        <w:rPr>
-          <w:rFonts w:ascii="Times New Roman" w:hAnsi="Times New Roman" w:cs="Times New Roman"/>
-          <w:sz w:val="20"/>
-          <w:szCs w:val="20"/>
-        </w:rPr>
-        <w:t>cheaper</w:t>
-      </w:r>
-      <w:proofErr w:type="gramEnd"/>
-      <w:r>
-        <w:rPr>
-          <w:rFonts w:ascii="Times New Roman" w:hAnsi="Times New Roman" w:cs="Times New Roman"/>
-          <w:sz w:val="20"/>
-          <w:szCs w:val="20"/>
-        </w:rPr>
-        <w:t xml:space="preserve"> commodity the more commodities he creates.</w:t>
+        <w:t>The worker becomes an ever</w:t>
+      </w:r>
+      <w:r>
+        <w:rPr>
+          <w:rFonts w:ascii="Times New Roman" w:hAnsi="Times New Roman" w:cs="Times New Roman"/>
+          <w:sz w:val="20"/>
+          <w:szCs w:val="20"/>
+        </w:rPr>
+        <w:t xml:space="preserve"> </w:t>
+      </w:r>
+      <w:r>
+        <w:rPr>
+          <w:rFonts w:ascii="Times New Roman" w:hAnsi="Times New Roman" w:cs="Times New Roman"/>
+          <w:sz w:val="20"/>
+          <w:szCs w:val="20"/>
+        </w:rPr>
+        <w:t>cheaper commodity the more commodities he creates.</w:t>
       </w:r>
       <w:r>
         <w:rPr>
@@ -10560,25 +10256,7 @@
           <w:sz w:val="20"/>
           <w:szCs w:val="20"/>
         </w:rPr>
-        <w:t xml:space="preserve">, is constitutionally </w:t>
-      </w:r>
-      <w:proofErr w:type="gramStart"/>
-      <w:r>
-        <w:rPr>
-          <w:rFonts w:ascii="Times New Roman" w:hAnsi="Times New Roman" w:cs="Times New Roman"/>
-          <w:sz w:val="20"/>
-          <w:szCs w:val="20"/>
-        </w:rPr>
-        <w:t>unfitted</w:t>
-      </w:r>
-      <w:proofErr w:type="gramEnd"/>
-      <w:r>
-        <w:rPr>
-          <w:rFonts w:ascii="Times New Roman" w:hAnsi="Times New Roman" w:cs="Times New Roman"/>
-          <w:sz w:val="20"/>
-          <w:szCs w:val="20"/>
-        </w:rPr>
-        <w:t xml:space="preserve"> to find truth.</w:t>
+        <w:t>, is constitutionally unfitted to find truth.</w:t>
       </w:r>
       <w:r>
         <w:rPr>
@@ -10626,25 +10304,7 @@
           <w:sz w:val="20"/>
           <w:szCs w:val="20"/>
         </w:rPr>
-        <w:t xml:space="preserve">What </w:t>
-      </w:r>
-      <w:proofErr w:type="gramStart"/>
-      <w:r>
-        <w:rPr>
-          <w:rFonts w:ascii="Times New Roman" w:hAnsi="Times New Roman" w:cs="Times New Roman"/>
-          <w:sz w:val="20"/>
-          <w:szCs w:val="20"/>
-        </w:rPr>
-        <w:t>mind</w:t>
-      </w:r>
-      <w:proofErr w:type="gramEnd"/>
-      <w:r>
-        <w:rPr>
-          <w:rFonts w:ascii="Times New Roman" w:hAnsi="Times New Roman" w:cs="Times New Roman"/>
-          <w:sz w:val="20"/>
-          <w:szCs w:val="20"/>
-        </w:rPr>
-        <w:t xml:space="preserve"> produces can never be anything but </w:t>
+        <w:t xml:space="preserve">What mind produces can never be anything but </w:t>
       </w:r>
       <w:r>
         <w:rPr>
@@ -10885,25 +10545,7 @@
           <w:sz w:val="20"/>
           <w:szCs w:val="20"/>
         </w:rPr>
-        <w:t xml:space="preserve">No ideology, </w:t>
-      </w:r>
-      <w:proofErr w:type="gramStart"/>
-      <w:r>
-        <w:rPr>
-          <w:rFonts w:ascii="Times New Roman" w:hAnsi="Times New Roman" w:cs="Times New Roman"/>
-          <w:sz w:val="20"/>
-          <w:szCs w:val="20"/>
-        </w:rPr>
-        <w:t>however</w:t>
-      </w:r>
-      <w:proofErr w:type="gramEnd"/>
-      <w:r>
-        <w:rPr>
-          <w:rFonts w:ascii="Times New Roman" w:hAnsi="Times New Roman" w:cs="Times New Roman"/>
-          <w:sz w:val="20"/>
-          <w:szCs w:val="20"/>
-        </w:rPr>
-        <w:t xml:space="preserve"> </w:t>
+        <w:t xml:space="preserve">No ideology, however </w:t>
       </w:r>
       <w:r>
         <w:rPr>
@@ -10999,25 +10641,7 @@
           <w:sz w:val="20"/>
           <w:szCs w:val="20"/>
         </w:rPr>
-        <w:t xml:space="preserve"> other </w:t>
-      </w:r>
-      <w:proofErr w:type="gramStart"/>
-      <w:r>
-        <w:rPr>
-          <w:rFonts w:ascii="Times New Roman" w:hAnsi="Times New Roman" w:cs="Times New Roman"/>
-          <w:sz w:val="20"/>
-          <w:szCs w:val="20"/>
-        </w:rPr>
-        <w:t>hand</w:t>
-      </w:r>
-      <w:proofErr w:type="gramEnd"/>
-      <w:r>
-        <w:rPr>
-          <w:rFonts w:ascii="Times New Roman" w:hAnsi="Times New Roman" w:cs="Times New Roman"/>
-          <w:sz w:val="20"/>
-          <w:szCs w:val="20"/>
-        </w:rPr>
-        <w:t xml:space="preserve"> it cannot</w:t>
+        <w:t xml:space="preserve"> other hand it cannot</w:t>
       </w:r>
       <w:r>
         <w:rPr>
@@ -11776,25 +11400,7 @@
           <w:sz w:val="24"/>
           <w:szCs w:val="24"/>
         </w:rPr>
-        <w:t xml:space="preserve">It is merely </w:t>
-      </w:r>
-      <w:proofErr w:type="gramStart"/>
-      <w:r>
-        <w:rPr>
-          <w:rFonts w:ascii="Times New Roman" w:hAnsi="Times New Roman" w:cs="Times New Roman"/>
-          <w:sz w:val="24"/>
-          <w:szCs w:val="24"/>
-        </w:rPr>
-        <w:t>pleasure</w:t>
-      </w:r>
-      <w:proofErr w:type="gramEnd"/>
-      <w:r>
-        <w:rPr>
-          <w:rFonts w:ascii="Times New Roman" w:hAnsi="Times New Roman" w:cs="Times New Roman"/>
-          <w:sz w:val="24"/>
-          <w:szCs w:val="24"/>
-        </w:rPr>
-        <w:t>.</w:t>
+        <w:t>It is merely pleasure.</w:t>
       </w:r>
       <w:r>
         <w:rPr>
@@ -12459,33 +12065,15 @@
           <w:sz w:val="24"/>
           <w:szCs w:val="24"/>
         </w:rPr>
-        <w:t xml:space="preserve"> mindset or ideology makes labor </w:t>
-      </w:r>
-      <w:proofErr w:type="gramStart"/>
-      <w:r>
-        <w:rPr>
-          <w:rFonts w:ascii="Times New Roman" w:hAnsi="Times New Roman" w:cs="Times New Roman"/>
-          <w:sz w:val="24"/>
-          <w:szCs w:val="24"/>
-        </w:rPr>
-        <w:t xml:space="preserve">more or less </w:t>
-      </w:r>
-      <w:r>
-        <w:rPr>
-          <w:rFonts w:ascii="Times New Roman" w:hAnsi="Times New Roman" w:cs="Times New Roman"/>
-          <w:sz w:val="24"/>
-          <w:szCs w:val="24"/>
-        </w:rPr>
-        <w:t>enjoyable</w:t>
-      </w:r>
-      <w:proofErr w:type="gramEnd"/>
-      <w:r>
-        <w:rPr>
-          <w:rFonts w:ascii="Times New Roman" w:hAnsi="Times New Roman" w:cs="Times New Roman"/>
-          <w:sz w:val="24"/>
-          <w:szCs w:val="24"/>
-        </w:rPr>
-        <w:t>, it</w:t>
+        <w:t xml:space="preserve"> mindset or ideology makes labor more or less </w:t>
+      </w:r>
+      <w:r>
+        <w:rPr>
+          <w:rFonts w:ascii="Times New Roman" w:hAnsi="Times New Roman" w:cs="Times New Roman"/>
+          <w:sz w:val="24"/>
+          <w:szCs w:val="24"/>
+        </w:rPr>
+        <w:t>enjoyable, it</w:t>
       </w:r>
       <w:r>
         <w:rPr>
@@ -13241,18 +12829,8 @@
           <w:sz w:val="24"/>
           <w:szCs w:val="24"/>
         </w:rPr>
-        <w:t xml:space="preserve">is a means to an end, not an </w:t>
-      </w:r>
-      <w:proofErr w:type="gramStart"/>
-      <w:r>
-        <w:rPr>
-          <w:rFonts w:ascii="Times New Roman" w:hAnsi="Times New Roman" w:cs="Times New Roman"/>
-          <w:sz w:val="24"/>
-          <w:szCs w:val="24"/>
-        </w:rPr>
-        <w:t>end in itself</w:t>
-      </w:r>
-      <w:proofErr w:type="gramEnd"/>
+        <w:t>is a means to an end, not an end in itself</w:t>
+      </w:r>
       <w:r>
         <w:rPr>
           <w:rFonts w:ascii="Times New Roman" w:hAnsi="Times New Roman" w:cs="Times New Roman"/>
@@ -14998,25 +14576,7 @@
           <w:sz w:val="20"/>
           <w:szCs w:val="20"/>
         </w:rPr>
-        <w:t xml:space="preserve">If Dante and Beethoven had not existed, one would not have been </w:t>
-      </w:r>
-      <w:proofErr w:type="gramStart"/>
-      <w:r>
-        <w:rPr>
-          <w:rFonts w:ascii="Times New Roman" w:hAnsi="Times New Roman" w:cs="Times New Roman"/>
-          <w:sz w:val="20"/>
-          <w:szCs w:val="20"/>
-        </w:rPr>
-        <w:t>in a position</w:t>
-      </w:r>
-      <w:proofErr w:type="gramEnd"/>
-      <w:r>
-        <w:rPr>
-          <w:rFonts w:ascii="Times New Roman" w:hAnsi="Times New Roman" w:cs="Times New Roman"/>
-          <w:sz w:val="20"/>
-          <w:szCs w:val="20"/>
-        </w:rPr>
-        <w:t xml:space="preserve"> to produce the </w:t>
+        <w:t xml:space="preserve">If Dante and Beethoven had not existed, one would not have been in a position to produce the </w:t>
       </w:r>
       <w:r>
         <w:rPr>
@@ -16060,7 +15620,7 @@
 </file>
 
 <file path=word/endnotes.xml><?xml version="1.0" encoding="utf-8"?>
-<w:endnotes xmlns:wpc="http://schemas.microsoft.com/office/word/2010/wordprocessingCanvas" xmlns:cx="http://schemas.microsoft.com/office/drawing/2014/chartex" xmlns:cx1="http://schemas.microsoft.com/office/drawing/2015/9/8/chartex" xmlns:cx2="http://schemas.microsoft.com/office/drawing/2015/10/21/chartex" xmlns:cx3="http://schemas.microsoft.com/office/drawing/2016/5/9/chartex" xmlns:cx4="http://schemas.microsoft.com/office/drawing/2016/5/10/chartex" xmlns:cx5="http://schemas.microsoft.com/office/drawing/2016/5/11/chartex" xmlns:cx6="http://schemas.microsoft.com/office/drawing/2016/5/12/chartex" xmlns:cx7="http://schemas.microsoft.com/office/drawing/2016/5/13/chartex" xmlns:cx8="http://schemas.microsoft.com/office/drawing/2016/5/14/chartex" xmlns:mc="http://schemas.openxmlformats.org/markup-compatibility/2006" xmlns:aink="http://schemas.microsoft.com/office/drawing/2016/ink" xmlns:am3d="http://schemas.microsoft.com/office/drawing/2017/model3d" xmlns:o="urn:schemas-microsoft-com:office:office" xmlns:oel="http://schemas.microsoft.com/office/2019/extlst" xmlns:r="http://schemas.openxmlformats.org/officeDocument/2006/relationships" xmlns:m="http://schemas.openxmlformats.org/officeDocument/2006/math" xmlns:v="urn:schemas-microsoft-com:vml" xmlns:wp14="http://schemas.microsoft.com/office/word/2010/wordprocessingDrawing" xmlns:wp="http://schemas.openxmlformats.org/drawingml/2006/wordprocessingDrawing" xmlns:w10="urn:schemas-microsoft-com:office:word" xmlns:w="http://schemas.openxmlformats.org/wordprocessingml/2006/main" xmlns:w14="http://schemas.microsoft.com/office/word/2010/wordml" xmlns:w15="http://schemas.microsoft.com/office/word/2012/wordml" xmlns:w16cex="http://schemas.microsoft.com/office/word/2018/wordml/cex" xmlns:w16cid="http://schemas.microsoft.com/office/word/2016/wordml/cid" xmlns:w16="http://schemas.microsoft.com/office/word/2018/wordml" xmlns:w16du="http://schemas.microsoft.com/office/word/2023/wordml/word16du" xmlns:w16sdtdh="http://schemas.microsoft.com/office/word/2020/wordml/sdtdatahash" xmlns:w16se="http://schemas.microsoft.com/office/word/2015/wordml/symex" xmlns:wpg="http://schemas.microsoft.com/office/word/2010/wordprocessingGroup" xmlns:wpi="http://schemas.microsoft.com/office/word/2010/wordprocessingInk" xmlns:wne="http://schemas.microsoft.com/office/word/2006/wordml" xmlns:wps="http://schemas.microsoft.com/office/word/2010/wordprocessingShape" mc:Ignorable="w14 w15 w16se w16cid w16 w16cex w16sdtdh w16du wp14">
+<w:endnotes xmlns:wpc="http://schemas.microsoft.com/office/word/2010/wordprocessingCanvas" xmlns:cx="http://schemas.microsoft.com/office/drawing/2014/chartex" xmlns:cx1="http://schemas.microsoft.com/office/drawing/2015/9/8/chartex" xmlns:cx2="http://schemas.microsoft.com/office/drawing/2015/10/21/chartex" xmlns:cx3="http://schemas.microsoft.com/office/drawing/2016/5/9/chartex" xmlns:cx4="http://schemas.microsoft.com/office/drawing/2016/5/10/chartex" xmlns:cx5="http://schemas.microsoft.com/office/drawing/2016/5/11/chartex" xmlns:cx6="http://schemas.microsoft.com/office/drawing/2016/5/12/chartex" xmlns:cx7="http://schemas.microsoft.com/office/drawing/2016/5/13/chartex" xmlns:cx8="http://schemas.microsoft.com/office/drawing/2016/5/14/chartex" xmlns:mc="http://schemas.openxmlformats.org/markup-compatibility/2006" xmlns:aink="http://schemas.microsoft.com/office/drawing/2016/ink" xmlns:am3d="http://schemas.microsoft.com/office/drawing/2017/model3d" xmlns:o="urn:schemas-microsoft-com:office:office" xmlns:oel="http://schemas.microsoft.com/office/2019/extlst" xmlns:r="http://schemas.openxmlformats.org/officeDocument/2006/relationships" xmlns:m="http://schemas.openxmlformats.org/officeDocument/2006/math" xmlns:v="urn:schemas-microsoft-com:vml" xmlns:wp14="http://schemas.microsoft.com/office/word/2010/wordprocessingDrawing" xmlns:wp="http://schemas.openxmlformats.org/drawingml/2006/wordprocessingDrawing" xmlns:w10="urn:schemas-microsoft-com:office:word" xmlns:w="http://schemas.openxmlformats.org/wordprocessingml/2006/main" xmlns:w14="http://schemas.microsoft.com/office/word/2010/wordml" xmlns:w15="http://schemas.microsoft.com/office/word/2012/wordml" xmlns:w16cex="http://schemas.microsoft.com/office/word/2018/wordml/cex" xmlns:w16cid="http://schemas.microsoft.com/office/word/2016/wordml/cid" xmlns:w16="http://schemas.microsoft.com/office/word/2018/wordml" xmlns:w16sdtdh="http://schemas.microsoft.com/office/word/2020/wordml/sdtdatahash" xmlns:w16se="http://schemas.microsoft.com/office/word/2015/wordml/symex" xmlns:wpg="http://schemas.microsoft.com/office/word/2010/wordprocessingGroup" xmlns:wpi="http://schemas.microsoft.com/office/word/2010/wordprocessingInk" xmlns:wne="http://schemas.microsoft.com/office/word/2006/wordml" xmlns:wps="http://schemas.microsoft.com/office/word/2010/wordprocessingShape" mc:Ignorable="w14 w15 w16se w16cid w16 w16cex w16sdtdh wp14">
   <w:endnote w:type="separator" w:id="-1">
     <w:p>
       <w:pPr>
@@ -16739,71 +16299,75 @@
         </w:rPr>
         <w:t xml:space="preserve"> Friedrich Engels. </w:t>
       </w:r>
+      <w:proofErr w:type="spellStart"/>
       <w:r>
         <w:rPr>
           <w:rFonts w:ascii="Times New Roman" w:hAnsi="Times New Roman" w:cs="Times New Roman"/>
           <w:i/>
           <w:iCs/>
         </w:rPr>
-        <w:t xml:space="preserve">Herrn Eugen </w:t>
-      </w:r>
-      <w:proofErr w:type="spellStart"/>
+        <w:t>Herrn</w:t>
+      </w:r>
+      <w:proofErr w:type="spellEnd"/>
       <w:r>
         <w:rPr>
           <w:rFonts w:ascii="Times New Roman" w:hAnsi="Times New Roman" w:cs="Times New Roman"/>
           <w:i/>
           <w:iCs/>
         </w:rPr>
-        <w:t>Dührings</w:t>
-      </w:r>
-      <w:proofErr w:type="spellEnd"/>
+        <w:t xml:space="preserve"> Eugen </w:t>
+      </w:r>
+      <w:proofErr w:type="spellStart"/>
       <w:r>
         <w:rPr>
           <w:rFonts w:ascii="Times New Roman" w:hAnsi="Times New Roman" w:cs="Times New Roman"/>
           <w:i/>
           <w:iCs/>
         </w:rPr>
-        <w:t xml:space="preserve"> </w:t>
-      </w:r>
-      <w:proofErr w:type="spellStart"/>
+        <w:t>Dührings</w:t>
+      </w:r>
+      <w:proofErr w:type="spellEnd"/>
       <w:r>
         <w:rPr>
           <w:rFonts w:ascii="Times New Roman" w:hAnsi="Times New Roman" w:cs="Times New Roman"/>
           <w:i/>
           <w:iCs/>
         </w:rPr>
-        <w:t>Umwälzung</w:t>
-      </w:r>
-      <w:proofErr w:type="spellEnd"/>
+        <w:t xml:space="preserve"> </w:t>
+      </w:r>
+      <w:proofErr w:type="spellStart"/>
       <w:r>
         <w:rPr>
           <w:rFonts w:ascii="Times New Roman" w:hAnsi="Times New Roman" w:cs="Times New Roman"/>
           <w:i/>
           <w:iCs/>
         </w:rPr>
-        <w:t xml:space="preserve"> der </w:t>
-      </w:r>
-      <w:proofErr w:type="gramStart"/>
+        <w:t>Umwälzung</w:t>
+      </w:r>
+      <w:proofErr w:type="spellEnd"/>
       <w:r>
         <w:rPr>
           <w:rFonts w:ascii="Times New Roman" w:hAnsi="Times New Roman" w:cs="Times New Roman"/>
           <w:i/>
           <w:iCs/>
         </w:rPr>
+        <w:t xml:space="preserve"> der </w:t>
+      </w:r>
+      <w:proofErr w:type="spellStart"/>
+      <w:r>
+        <w:rPr>
+          <w:rFonts w:ascii="Times New Roman" w:hAnsi="Times New Roman" w:cs="Times New Roman"/>
+          <w:i/>
+          <w:iCs/>
+        </w:rPr>
         <w:t>Wissenschaft</w:t>
       </w:r>
-      <w:r>
-        <w:rPr>
-          <w:rFonts w:ascii="Times New Roman" w:hAnsi="Times New Roman" w:cs="Times New Roman"/>
-        </w:rPr>
-        <w:t>.(</w:t>
-      </w:r>
-      <w:proofErr w:type="gramEnd"/>
-      <w:r>
-        <w:rPr>
-          <w:rFonts w:ascii="Times New Roman" w:hAnsi="Times New Roman" w:cs="Times New Roman"/>
-        </w:rPr>
-        <w:t>Stuttgart, 1928), 317</w:t>
+      <w:proofErr w:type="spellEnd"/>
+      <w:r>
+        <w:rPr>
+          <w:rFonts w:ascii="Times New Roman" w:hAnsi="Times New Roman" w:cs="Times New Roman"/>
+        </w:rPr>
+        <w:t>.(Stuttgart, 1928), 317</w:t>
       </w:r>
     </w:p>
   </w:endnote>
@@ -17207,7 +16771,21 @@
         <w:rPr>
           <w:rFonts w:ascii="Times New Roman" w:hAnsi="Times New Roman" w:cs="Times New Roman"/>
         </w:rPr>
-        <w:t xml:space="preserve"> Hegel, Georg Wilhelm Friedrich. 2018. Phenomenology of Spirit. Translated by Terry Pinkard. Cambridge: Cambridge University Press.</w:t>
+        <w:t xml:space="preserve"> Hegel, Georg Wilhelm Friedrich. 2018. </w:t>
+      </w:r>
+      <w:r>
+        <w:rPr>
+          <w:rFonts w:ascii="Times New Roman" w:hAnsi="Times New Roman" w:cs="Times New Roman"/>
+          <w:i/>
+          <w:iCs/>
+        </w:rPr>
+        <w:t>Phenomenology of Spirit</w:t>
+      </w:r>
+      <w:r>
+        <w:rPr>
+          <w:rFonts w:ascii="Times New Roman" w:hAnsi="Times New Roman" w:cs="Times New Roman"/>
+        </w:rPr>
+        <w:t>. Translated by Terry Pinkard. Cambridge: Cambridge University Press.</w:t>
       </w:r>
     </w:p>
   </w:endnote>
@@ -17748,28 +17326,22 @@
       <w:r>
         <w:rPr>
           <w:rFonts w:ascii="Times New Roman" w:hAnsi="Times New Roman" w:cs="Times New Roman"/>
-        </w:rPr>
-        <w:t xml:space="preserve"> </w:t>
-      </w:r>
-      <w:r>
-        <w:rPr>
-          <w:rFonts w:ascii="Times New Roman" w:hAnsi="Times New Roman" w:cs="Times New Roman"/>
-        </w:rPr>
-        <w:t>Ennio E Piano and Rania Al-</w:t>
-      </w:r>
-      <w:proofErr w:type="spellStart"/>
-      <w:r>
-        <w:rPr>
-          <w:rFonts w:ascii="Times New Roman" w:hAnsi="Times New Roman" w:cs="Times New Roman"/>
-        </w:rPr>
-        <w:t>Bawwab</w:t>
-      </w:r>
-      <w:proofErr w:type="spellEnd"/>
-      <w:r>
-        <w:rPr>
-          <w:rFonts w:ascii="Times New Roman" w:hAnsi="Times New Roman" w:cs="Times New Roman"/>
-        </w:rPr>
-        <w:t xml:space="preserve">. "The artist as entrepreneur." </w:t>
+          <w:lang w:val="it-IT"/>
+        </w:rPr>
+        <w:t xml:space="preserve"> </w:t>
+      </w:r>
+      <w:r>
+        <w:rPr>
+          <w:rFonts w:ascii="Times New Roman" w:hAnsi="Times New Roman" w:cs="Times New Roman"/>
+          <w:lang w:val="it-IT"/>
+        </w:rPr>
+        <w:t xml:space="preserve">Ennio E Piano and Rania Al-Bawwab. </w:t>
+      </w:r>
+      <w:r>
+        <w:rPr>
+          <w:rFonts w:ascii="Times New Roman" w:hAnsi="Times New Roman" w:cs="Times New Roman"/>
+        </w:rPr>
+        <w:t xml:space="preserve">"The artist as entrepreneur." </w:t>
       </w:r>
       <w:r>
         <w:rPr>
@@ -17891,7 +17463,7 @@
 </file>
 
 <file path=word/footer1.xml><?xml version="1.0" encoding="utf-8"?>
-<w:ftr xmlns:wpc="http://schemas.microsoft.com/office/word/2010/wordprocessingCanvas" xmlns:cx="http://schemas.microsoft.com/office/drawing/2014/chartex" xmlns:cx1="http://schemas.microsoft.com/office/drawing/2015/9/8/chartex" xmlns:cx2="http://schemas.microsoft.com/office/drawing/2015/10/21/chartex" xmlns:cx3="http://schemas.microsoft.com/office/drawing/2016/5/9/chartex" xmlns:cx4="http://schemas.microsoft.com/office/drawing/2016/5/10/chartex" xmlns:cx5="http://schemas.microsoft.com/office/drawing/2016/5/11/chartex" xmlns:cx6="http://schemas.microsoft.com/office/drawing/2016/5/12/chartex" xmlns:cx7="http://schemas.microsoft.com/office/drawing/2016/5/13/chartex" xmlns:cx8="http://schemas.microsoft.com/office/drawing/2016/5/14/chartex" xmlns:mc="http://schemas.openxmlformats.org/markup-compatibility/2006" xmlns:aink="http://schemas.microsoft.com/office/drawing/2016/ink" xmlns:am3d="http://schemas.microsoft.com/office/drawing/2017/model3d" xmlns:o="urn:schemas-microsoft-com:office:office" xmlns:oel="http://schemas.microsoft.com/office/2019/extlst" xmlns:r="http://schemas.openxmlformats.org/officeDocument/2006/relationships" xmlns:m="http://schemas.openxmlformats.org/officeDocument/2006/math" xmlns:v="urn:schemas-microsoft-com:vml" xmlns:wp14="http://schemas.microsoft.com/office/word/2010/wordprocessingDrawing" xmlns:wp="http://schemas.openxmlformats.org/drawingml/2006/wordprocessingDrawing" xmlns:w10="urn:schemas-microsoft-com:office:word" xmlns:w="http://schemas.openxmlformats.org/wordprocessingml/2006/main" xmlns:w14="http://schemas.microsoft.com/office/word/2010/wordml" xmlns:w15="http://schemas.microsoft.com/office/word/2012/wordml" xmlns:w16cex="http://schemas.microsoft.com/office/word/2018/wordml/cex" xmlns:w16cid="http://schemas.microsoft.com/office/word/2016/wordml/cid" xmlns:w16="http://schemas.microsoft.com/office/word/2018/wordml" xmlns:w16du="http://schemas.microsoft.com/office/word/2023/wordml/word16du" xmlns:w16sdtdh="http://schemas.microsoft.com/office/word/2020/wordml/sdtdatahash" xmlns:w16se="http://schemas.microsoft.com/office/word/2015/wordml/symex" xmlns:wpg="http://schemas.microsoft.com/office/word/2010/wordprocessingGroup" xmlns:wpi="http://schemas.microsoft.com/office/word/2010/wordprocessingInk" xmlns:wne="http://schemas.microsoft.com/office/word/2006/wordml" xmlns:wps="http://schemas.microsoft.com/office/word/2010/wordprocessingShape" mc:Ignorable="w14 w15 w16se w16cid w16 w16cex w16sdtdh w16du wp14">
+<w:ftr xmlns:wpc="http://schemas.microsoft.com/office/word/2010/wordprocessingCanvas" xmlns:cx="http://schemas.microsoft.com/office/drawing/2014/chartex" xmlns:cx1="http://schemas.microsoft.com/office/drawing/2015/9/8/chartex" xmlns:cx2="http://schemas.microsoft.com/office/drawing/2015/10/21/chartex" xmlns:cx3="http://schemas.microsoft.com/office/drawing/2016/5/9/chartex" xmlns:cx4="http://schemas.microsoft.com/office/drawing/2016/5/10/chartex" xmlns:cx5="http://schemas.microsoft.com/office/drawing/2016/5/11/chartex" xmlns:cx6="http://schemas.microsoft.com/office/drawing/2016/5/12/chartex" xmlns:cx7="http://schemas.microsoft.com/office/drawing/2016/5/13/chartex" xmlns:cx8="http://schemas.microsoft.com/office/drawing/2016/5/14/chartex" xmlns:mc="http://schemas.openxmlformats.org/markup-compatibility/2006" xmlns:aink="http://schemas.microsoft.com/office/drawing/2016/ink" xmlns:am3d="http://schemas.microsoft.com/office/drawing/2017/model3d" xmlns:o="urn:schemas-microsoft-com:office:office" xmlns:oel="http://schemas.microsoft.com/office/2019/extlst" xmlns:r="http://schemas.openxmlformats.org/officeDocument/2006/relationships" xmlns:m="http://schemas.openxmlformats.org/officeDocument/2006/math" xmlns:v="urn:schemas-microsoft-com:vml" xmlns:wp14="http://schemas.microsoft.com/office/word/2010/wordprocessingDrawing" xmlns:wp="http://schemas.openxmlformats.org/drawingml/2006/wordprocessingDrawing" xmlns:w10="urn:schemas-microsoft-com:office:word" xmlns:w="http://schemas.openxmlformats.org/wordprocessingml/2006/main" xmlns:w14="http://schemas.microsoft.com/office/word/2010/wordml" xmlns:w15="http://schemas.microsoft.com/office/word/2012/wordml" xmlns:w16cex="http://schemas.microsoft.com/office/word/2018/wordml/cex" xmlns:w16cid="http://schemas.microsoft.com/office/word/2016/wordml/cid" xmlns:w16="http://schemas.microsoft.com/office/word/2018/wordml" xmlns:w16sdtdh="http://schemas.microsoft.com/office/word/2020/wordml/sdtdatahash" xmlns:w16se="http://schemas.microsoft.com/office/word/2015/wordml/symex" xmlns:wpg="http://schemas.microsoft.com/office/word/2010/wordprocessingGroup" xmlns:wpi="http://schemas.microsoft.com/office/word/2010/wordprocessingInk" xmlns:wne="http://schemas.microsoft.com/office/word/2006/wordml" xmlns:wps="http://schemas.microsoft.com/office/word/2010/wordprocessingShape" mc:Ignorable="w14 w15 w16se w16cid w16 w16cex w16sdtdh wp14">
   <w:sdt>
     <w:sdtPr>
       <w:rPr>
@@ -17967,7 +17539,7 @@
 </file>
 
 <file path=word/footnotes.xml><?xml version="1.0" encoding="utf-8"?>
-<w:footnotes xmlns:wpc="http://schemas.microsoft.com/office/word/2010/wordprocessingCanvas" xmlns:cx="http://schemas.microsoft.com/office/drawing/2014/chartex" xmlns:cx1="http://schemas.microsoft.com/office/drawing/2015/9/8/chartex" xmlns:cx2="http://schemas.microsoft.com/office/drawing/2015/10/21/chartex" xmlns:cx3="http://schemas.microsoft.com/office/drawing/2016/5/9/chartex" xmlns:cx4="http://schemas.microsoft.com/office/drawing/2016/5/10/chartex" xmlns:cx5="http://schemas.microsoft.com/office/drawing/2016/5/11/chartex" xmlns:cx6="http://schemas.microsoft.com/office/drawing/2016/5/12/chartex" xmlns:cx7="http://schemas.microsoft.com/office/drawing/2016/5/13/chartex" xmlns:cx8="http://schemas.microsoft.com/office/drawing/2016/5/14/chartex" xmlns:mc="http://schemas.openxmlformats.org/markup-compatibility/2006" xmlns:aink="http://schemas.microsoft.com/office/drawing/2016/ink" xmlns:am3d="http://schemas.microsoft.com/office/drawing/2017/model3d" xmlns:o="urn:schemas-microsoft-com:office:office" xmlns:oel="http://schemas.microsoft.com/office/2019/extlst" xmlns:r="http://schemas.openxmlformats.org/officeDocument/2006/relationships" xmlns:m="http://schemas.openxmlformats.org/officeDocument/2006/math" xmlns:v="urn:schemas-microsoft-com:vml" xmlns:wp14="http://schemas.microsoft.com/office/word/2010/wordprocessingDrawing" xmlns:wp="http://schemas.openxmlformats.org/drawingml/2006/wordprocessingDrawing" xmlns:w10="urn:schemas-microsoft-com:office:word" xmlns:w="http://schemas.openxmlformats.org/wordprocessingml/2006/main" xmlns:w14="http://schemas.microsoft.com/office/word/2010/wordml" xmlns:w15="http://schemas.microsoft.com/office/word/2012/wordml" xmlns:w16cex="http://schemas.microsoft.com/office/word/2018/wordml/cex" xmlns:w16cid="http://schemas.microsoft.com/office/word/2016/wordml/cid" xmlns:w16="http://schemas.microsoft.com/office/word/2018/wordml" xmlns:w16du="http://schemas.microsoft.com/office/word/2023/wordml/word16du" xmlns:w16sdtdh="http://schemas.microsoft.com/office/word/2020/wordml/sdtdatahash" xmlns:w16se="http://schemas.microsoft.com/office/word/2015/wordml/symex" xmlns:wpg="http://schemas.microsoft.com/office/word/2010/wordprocessingGroup" xmlns:wpi="http://schemas.microsoft.com/office/word/2010/wordprocessingInk" xmlns:wne="http://schemas.microsoft.com/office/word/2006/wordml" xmlns:wps="http://schemas.microsoft.com/office/word/2010/wordprocessingShape" mc:Ignorable="w14 w15 w16se w16cid w16 w16cex w16sdtdh w16du wp14">
+<w:footnotes xmlns:wpc="http://schemas.microsoft.com/office/word/2010/wordprocessingCanvas" xmlns:cx="http://schemas.microsoft.com/office/drawing/2014/chartex" xmlns:cx1="http://schemas.microsoft.com/office/drawing/2015/9/8/chartex" xmlns:cx2="http://schemas.microsoft.com/office/drawing/2015/10/21/chartex" xmlns:cx3="http://schemas.microsoft.com/office/drawing/2016/5/9/chartex" xmlns:cx4="http://schemas.microsoft.com/office/drawing/2016/5/10/chartex" xmlns:cx5="http://schemas.microsoft.com/office/drawing/2016/5/11/chartex" xmlns:cx6="http://schemas.microsoft.com/office/drawing/2016/5/12/chartex" xmlns:cx7="http://schemas.microsoft.com/office/drawing/2016/5/13/chartex" xmlns:cx8="http://schemas.microsoft.com/office/drawing/2016/5/14/chartex" xmlns:mc="http://schemas.openxmlformats.org/markup-compatibility/2006" xmlns:aink="http://schemas.microsoft.com/office/drawing/2016/ink" xmlns:am3d="http://schemas.microsoft.com/office/drawing/2017/model3d" xmlns:o="urn:schemas-microsoft-com:office:office" xmlns:oel="http://schemas.microsoft.com/office/2019/extlst" xmlns:r="http://schemas.openxmlformats.org/officeDocument/2006/relationships" xmlns:m="http://schemas.openxmlformats.org/officeDocument/2006/math" xmlns:v="urn:schemas-microsoft-com:vml" xmlns:wp14="http://schemas.microsoft.com/office/word/2010/wordprocessingDrawing" xmlns:wp="http://schemas.openxmlformats.org/drawingml/2006/wordprocessingDrawing" xmlns:w10="urn:schemas-microsoft-com:office:word" xmlns:w="http://schemas.openxmlformats.org/wordprocessingml/2006/main" xmlns:w14="http://schemas.microsoft.com/office/word/2010/wordml" xmlns:w15="http://schemas.microsoft.com/office/word/2012/wordml" xmlns:w16cex="http://schemas.microsoft.com/office/word/2018/wordml/cex" xmlns:w16cid="http://schemas.microsoft.com/office/word/2016/wordml/cid" xmlns:w16="http://schemas.microsoft.com/office/word/2018/wordml" xmlns:w16sdtdh="http://schemas.microsoft.com/office/word/2020/wordml/sdtdatahash" xmlns:w16se="http://schemas.microsoft.com/office/word/2015/wordml/symex" xmlns:wpg="http://schemas.microsoft.com/office/word/2010/wordprocessingGroup" xmlns:wpi="http://schemas.microsoft.com/office/word/2010/wordprocessingInk" xmlns:wne="http://schemas.microsoft.com/office/word/2006/wordml" xmlns:wps="http://schemas.microsoft.com/office/word/2010/wordprocessingShape" mc:Ignorable="w14 w15 w16se w16cid w16 w16cex w16sdtdh wp14">
   <w:footnote w:type="separator" w:id="-1">
     <w:p>
       <w:pPr>
@@ -17992,7 +17564,7 @@
 </file>
 
 <file path=word/styles.xml><?xml version="1.0" encoding="utf-8"?>
-<w:styles xmlns:mc="http://schemas.openxmlformats.org/markup-compatibility/2006" xmlns:r="http://schemas.openxmlformats.org/officeDocument/2006/relationships" xmlns:w="http://schemas.openxmlformats.org/wordprocessingml/2006/main" xmlns:w14="http://schemas.microsoft.com/office/word/2010/wordml" xmlns:w15="http://schemas.microsoft.com/office/word/2012/wordml" xmlns:w16cex="http://schemas.microsoft.com/office/word/2018/wordml/cex" xmlns:w16cid="http://schemas.microsoft.com/office/word/2016/wordml/cid" xmlns:w16="http://schemas.microsoft.com/office/word/2018/wordml" xmlns:w16du="http://schemas.microsoft.com/office/word/2023/wordml/word16du" xmlns:w16sdtdh="http://schemas.microsoft.com/office/word/2020/wordml/sdtdatahash" xmlns:w16se="http://schemas.microsoft.com/office/word/2015/wordml/symex" mc:Ignorable="w14 w15 w16se w16cid w16 w16cex w16sdtdh w16du">
+<w:styles xmlns:mc="http://schemas.openxmlformats.org/markup-compatibility/2006" xmlns:r="http://schemas.openxmlformats.org/officeDocument/2006/relationships" xmlns:w="http://schemas.openxmlformats.org/wordprocessingml/2006/main" xmlns:w14="http://schemas.microsoft.com/office/word/2010/wordml" xmlns:w15="http://schemas.microsoft.com/office/word/2012/wordml" xmlns:w16cex="http://schemas.microsoft.com/office/word/2018/wordml/cex" xmlns:w16cid="http://schemas.microsoft.com/office/word/2016/wordml/cid" xmlns:w16="http://schemas.microsoft.com/office/word/2018/wordml" xmlns:w16sdtdh="http://schemas.microsoft.com/office/word/2020/wordml/sdtdatahash" xmlns:w16se="http://schemas.microsoft.com/office/word/2015/wordml/symex" mc:Ignorable="w14 w15 w16se w16cid w16 w16cex w16sdtdh">
   <w:docDefaults>
     <w:rPrDefault>
       <w:rPr>

</xml_diff>